<commit_message>
Finished up proper org (via subdir structure) of AboutComics for November 2014.
</commit_message>
<xml_diff>
--- a/Posts/2014/11(Nov)/AboutComics/AC_11(Nov)_21_2014.docx
+++ b/Posts/2014/11(Nov)/AboutComics/AC_11(Nov)_21_2014.docx
@@ -69,13 +69,8 @@
       </w:r>
     </w:p>
     <w:p>
-      <w:proofErr w:type="gramStart"/>
-      <w:r>
-        <w:t>All of</w:t>
-      </w:r>
-      <w:proofErr w:type="gramEnd"/>
-      <w:r>
-        <w:t xml:space="preserve"> the stories take place in the alternate timeline called the Weird West.  The history, rules, and structure are based on the </w:t>
+      <w:r>
+        <w:t xml:space="preserve">All of the stories take place in the alternate timeline called the Weird West.  The history, rules, and structure are based on the </w:t>
       </w:r>
       <w:hyperlink r:id="rId7" w:history="1">
         <w:r>
@@ -86,15 +81,7 @@
         </w:r>
       </w:hyperlink>
       <w:r>
-        <w:t xml:space="preserve"> created by Shane Lacey Hensley.  The key features of this world are that on July 3, </w:t>
-      </w:r>
-      <w:proofErr w:type="gramStart"/>
-      <w:r>
-        <w:t>1863</w:t>
-      </w:r>
-      <w:proofErr w:type="gramEnd"/>
-      <w:r>
-        <w:t xml:space="preserve"> a group of </w:t>
+        <w:t xml:space="preserve"> created by Shane Lacey Hensley.  The key features of this world are that on July 3, 1863 a group of </w:t>
       </w:r>
       <w:r>
         <w:t>Native</w:t>
@@ -126,37 +113,13 @@
         <w:t xml:space="preserve"> things start taking place.</w:t>
       </w:r>
       <w:r>
-        <w:t xml:space="preserve">  Monsters of all sorts, including werewolves and </w:t>
-      </w:r>
-      <w:proofErr w:type="gramStart"/>
-      <w:r>
-        <w:t>plant people</w:t>
-      </w:r>
-      <w:proofErr w:type="gramEnd"/>
-      <w:r>
-        <w:t xml:space="preserve">, roam free.  A portion of California fractures and falls into the Pacific, leaving a labyrinth of canyons and cliffs called the </w:t>
+        <w:t xml:space="preserve">  Monsters of all sorts, including werewolves and plant people, roam free.  A portion of California fractures and falls into the Pacific, leaving a labyrinth of canyons and cliffs called the </w:t>
       </w:r>
       <w:r>
         <w:t>M</w:t>
       </w:r>
       <w:r>
-        <w:t xml:space="preserve">aze.  Wizards and demons </w:t>
-      </w:r>
-      <w:proofErr w:type="gramStart"/>
-      <w:r>
-        <w:t>ply</w:t>
-      </w:r>
-      <w:proofErr w:type="gramEnd"/>
-      <w:r>
-        <w:t xml:space="preserve"> their </w:t>
-      </w:r>
-      <w:proofErr w:type="gramStart"/>
-      <w:r>
-        <w:t>trade</w:t>
-      </w:r>
-      <w:proofErr w:type="gramEnd"/>
-      <w:r>
-        <w:t xml:space="preserve"> and a mysterious substance called Ghost Rock fuels the new economy.  </w:t>
+        <w:t xml:space="preserve">aze.  Wizards and demons ply their trade and a mysterious substance called Ghost Rock fuels the new economy.  </w:t>
       </w:r>
     </w:p>
     <w:p>
@@ -165,6 +128,64 @@
       </w:r>
     </w:p>
     <w:p>
+      <w:pPr>
+        <w:jc w:val="center"/>
+      </w:pPr>
+      <w:r>
+        <w:rPr>
+          <w:noProof/>
+        </w:rPr>
+        <w:drawing>
+          <wp:inline distT="0" distB="0" distL="0" distR="0" wp14:anchorId="66BFDBC4" wp14:editId="17B15EF7">
+            <wp:extent cx="3404980" cy="2717800"/>
+            <wp:effectExtent l="0" t="0" r="5080" b="6350"/>
+            <wp:docPr id="1177449940" name="Picture 1" descr="Badlands_Map"/>
+            <wp:cNvGraphicFramePr>
+              <a:graphicFrameLocks xmlns:a="http://schemas.openxmlformats.org/drawingml/2006/main" noChangeAspect="1"/>
+            </wp:cNvGraphicFramePr>
+            <a:graphic xmlns:a="http://schemas.openxmlformats.org/drawingml/2006/main">
+              <a:graphicData uri="http://schemas.openxmlformats.org/drawingml/2006/picture">
+                <pic:pic xmlns:pic="http://schemas.openxmlformats.org/drawingml/2006/picture">
+                  <pic:nvPicPr>
+                    <pic:cNvPr id="0" name="Picture 1" descr="Badlands_Map"/>
+                    <pic:cNvPicPr>
+                      <a:picLocks noChangeAspect="1" noChangeArrowheads="1"/>
+                    </pic:cNvPicPr>
+                  </pic:nvPicPr>
+                  <pic:blipFill>
+                    <a:blip r:embed="rId8" cstate="print">
+                      <a:extLst>
+                        <a:ext uri="{28A0092B-C50C-407E-A947-70E740481C1C}">
+                          <a14:useLocalDpi xmlns:a14="http://schemas.microsoft.com/office/drawing/2010/main" val="0"/>
+                        </a:ext>
+                      </a:extLst>
+                    </a:blip>
+                    <a:srcRect/>
+                    <a:stretch>
+                      <a:fillRect/>
+                    </a:stretch>
+                  </pic:blipFill>
+                  <pic:spPr bwMode="auto">
+                    <a:xfrm>
+                      <a:off x="0" y="0"/>
+                      <a:ext cx="3408472" cy="2720587"/>
+                    </a:xfrm>
+                    <a:prstGeom prst="rect">
+                      <a:avLst/>
+                    </a:prstGeom>
+                    <a:noFill/>
+                    <a:ln>
+                      <a:noFill/>
+                    </a:ln>
+                  </pic:spPr>
+                </pic:pic>
+              </a:graphicData>
+            </a:graphic>
+          </wp:inline>
+        </w:drawing>
+      </w:r>
+    </w:p>
+    <w:p>
       <w:r>
         <w:t xml:space="preserve">Each of the </w:t>
       </w:r>
@@ -196,15 +217,7 @@
         <w:t xml:space="preserve"> in length</w:t>
       </w:r>
       <w:r>
-        <w:t xml:space="preserve">.  Listed in chronological </w:t>
-      </w:r>
-      <w:proofErr w:type="gramStart"/>
-      <w:r>
-        <w:t>order they</w:t>
-      </w:r>
-      <w:proofErr w:type="gramEnd"/>
-      <w:r>
-        <w:t xml:space="preserve"> are:</w:t>
+        <w:t>.  Listed in chronological order they are:</w:t>
       </w:r>
     </w:p>
     <w:p>
@@ -257,6 +270,7 @@
     </w:p>
     <w:p>
       <w:r>
+        <w:lastRenderedPageBreak/>
         <w:t>Each of th</w:t>
       </w:r>
       <w:r>
@@ -277,7 +291,17 @@
     </w:p>
     <w:p>
       <w:r>
-        <w:t xml:space="preserve">In the Devil’s Six Gun, we encounter the lead character, Copernicus Blackburne, who is clearly </w:t>
+        <w:t xml:space="preserve">In the </w:t>
+      </w:r>
+      <w:r>
+        <w:rPr>
+          <w:b/>
+          <w:bCs/>
+        </w:rPr>
+        <w:t>Devil’s Six Gun</w:t>
+      </w:r>
+      <w:r>
+        <w:t xml:space="preserve">, we encounter the lead character, Copernicus Blackburne, who is clearly </w:t>
       </w:r>
       <w:r>
         <w:t xml:space="preserve">based on </w:t>
@@ -292,26 +316,10 @@
         <w:t xml:space="preserve">is enticed from his native Prague to the US by </w:t>
       </w:r>
       <w:r>
-        <w:t xml:space="preserve">the prominent American </w:t>
-      </w:r>
-      <w:proofErr w:type="gramStart"/>
-      <w:r>
-        <w:t>business man</w:t>
-      </w:r>
-      <w:proofErr w:type="gramEnd"/>
-      <w:r>
-        <w:t xml:space="preserve"> Samuel Tygian</w:t>
-      </w:r>
-      <w:r>
-        <w:t xml:space="preserve">, who is, perhaps, intended to be an Edison knockoff. Mr. </w:t>
-      </w:r>
-      <w:proofErr w:type="spellStart"/>
-      <w:r>
-        <w:t>Tygian</w:t>
-      </w:r>
-      <w:proofErr w:type="spellEnd"/>
-      <w:r>
-        <w:t xml:space="preserve"> m</w:t>
+        <w:t>the prominent American business man Samuel Tygian</w:t>
+      </w:r>
+      <w:r>
+        <w:t>, who is, perhaps, intended to be an Edison knockoff. Mr. Tygian m</w:t>
       </w:r>
       <w:r>
         <w:t>anipulates ‘Penny’</w:t>
@@ -348,311 +356,721 @@
       </w:r>
       <w:r>
         <w:t xml:space="preserve">by juicing it up with Ghost Rock.  </w:t>
-      </w:r>
-      <w:r>
-        <w:t xml:space="preserve">When, after years of labor in America, Copernicus grows homesick, </w:t>
-      </w:r>
-      <w:proofErr w:type="spellStart"/>
-      <w:r>
-        <w:t>Tygian</w:t>
-      </w:r>
-      <w:proofErr w:type="spellEnd"/>
-      <w:r>
-        <w:t xml:space="preserve"> arranges that they both take a visit back to the old country.  Perhaps sensing that they are a</w:t>
-      </w:r>
-      <w:r>
-        <w:t>n</w:t>
-      </w:r>
-      <w:r>
-        <w:t xml:space="preserve"> unwanted distraction, </w:t>
-      </w:r>
-      <w:proofErr w:type="spellStart"/>
-      <w:r>
-        <w:t>Tygian</w:t>
-      </w:r>
-      <w:proofErr w:type="spellEnd"/>
-      <w:r>
-        <w:t xml:space="preserve"> arrang</w:t>
-      </w:r>
-      <w:r>
-        <w:t xml:space="preserve">es </w:t>
-      </w:r>
-      <w:r>
-        <w:t>for the Blackburne family to m</w:t>
-      </w:r>
-      <w:r>
-        <w:t>eet with a gruesome end</w:t>
-      </w:r>
-      <w:r>
-        <w:t xml:space="preserve"> and then promptly </w:t>
-      </w:r>
-      <w:proofErr w:type="gramStart"/>
-      <w:r>
-        <w:t>disappears</w:t>
-      </w:r>
-      <w:proofErr w:type="gramEnd"/>
-      <w:r>
-        <w:t xml:space="preserve">.  </w:t>
-      </w:r>
-      <w:r>
-        <w:t xml:space="preserve">Grief-stricken and vengeful, </w:t>
-      </w:r>
-      <w:r>
-        <w:t xml:space="preserve">Copernicus </w:t>
-      </w:r>
-      <w:r>
-        <w:t xml:space="preserve">perfects the improved pistol and </w:t>
-      </w:r>
-      <w:r>
-        <w:t>c</w:t>
-      </w:r>
-      <w:r>
-        <w:t xml:space="preserve">omes back </w:t>
-      </w:r>
-      <w:r>
-        <w:t xml:space="preserve">to the US with the Devil’s Six Gun.  He </w:t>
-      </w:r>
-      <w:r>
-        <w:lastRenderedPageBreak/>
-        <w:t xml:space="preserve">gets </w:t>
-      </w:r>
-      <w:r>
-        <w:t>his revenge</w:t>
-      </w:r>
-      <w:r>
-        <w:t xml:space="preserve"> by shooting S</w:t>
-      </w:r>
-      <w:r>
-        <w:t xml:space="preserve">. </w:t>
-      </w:r>
-      <w:proofErr w:type="spellStart"/>
-      <w:r>
-        <w:t>Tygian</w:t>
-      </w:r>
-      <w:proofErr w:type="spellEnd"/>
-      <w:r>
-        <w:t xml:space="preserve"> </w:t>
-      </w:r>
-      <w:r>
-        <w:t>point bla</w:t>
-      </w:r>
-      <w:r>
-        <w:t>n</w:t>
-      </w:r>
-      <w:r>
-        <w:t>k with Ghost Rock bullets</w:t>
-      </w:r>
-      <w:r>
-        <w:t xml:space="preserve"> that cause his mansion to blow-up in the process.</w:t>
-      </w:r>
-      <w:r>
-        <w:t xml:space="preserve">  Story close with an interesting surprise found amongst the </w:t>
-      </w:r>
-      <w:proofErr w:type="gramStart"/>
-      <w:r>
-        <w:t>rumble</w:t>
-      </w:r>
-      <w:proofErr w:type="gramEnd"/>
-      <w:r>
-        <w:t>.</w:t>
-      </w:r>
-      <w:r>
-        <w:t xml:space="preserve">  </w:t>
       </w:r>
     </w:p>
     <w:p>
-      <w:r>
-        <w:t xml:space="preserve">In the Massacre at Red Wing, a European girl in Native American grab </w:t>
-      </w:r>
-      <w:r>
-        <w:t>t</w:t>
-      </w:r>
-      <w:r>
-        <w:t>rack</w:t>
-      </w:r>
-      <w:r>
-        <w:t xml:space="preserve">s </w:t>
-      </w:r>
-      <w:r>
-        <w:t xml:space="preserve">a group of monsters as they move down along the banks of a river, killing every human as they go.  </w:t>
-      </w:r>
-      <w:r>
-        <w:t xml:space="preserve">She hopes to find a lead on the whereabouts of her ‘mix-breed’ mother, Mahala Two Suns and by using </w:t>
-      </w:r>
-      <w:r>
-        <w:t xml:space="preserve">some magic of her own, </w:t>
-      </w:r>
-      <w:r>
-        <w:t xml:space="preserve">she forces them to give up the </w:t>
-      </w:r>
-      <w:r>
-        <w:t xml:space="preserve">name of the </w:t>
-      </w:r>
-      <w:r>
-        <w:t xml:space="preserve">man who owns her mother.  </w:t>
-      </w:r>
-      <w:r>
-        <w:t>Th</w:t>
-      </w:r>
-      <w:r>
-        <w:t>is</w:t>
-      </w:r>
-      <w:r>
-        <w:t xml:space="preserve"> man, who goes by the name </w:t>
-      </w:r>
-      <w:r>
-        <w:t>Wizard Morphine</w:t>
-      </w:r>
-      <w:r>
-        <w:t xml:space="preserve">, </w:t>
-      </w:r>
-      <w:r>
-        <w:t xml:space="preserve">is </w:t>
-      </w:r>
-      <w:r>
-        <w:t>an enterprising and very sleazy pimp</w:t>
-      </w:r>
-      <w:r>
-        <w:t xml:space="preserve"> and is unwilling to part with Mahala.  Taking a more hands on approach, t</w:t>
-      </w:r>
-      <w:r>
-        <w:t xml:space="preserve">he </w:t>
-      </w:r>
-      <w:r>
-        <w:t>Women with No Name</w:t>
-      </w:r>
-      <w:r>
-        <w:t xml:space="preserve"> </w:t>
-      </w:r>
-      <w:r>
-        <w:t xml:space="preserve">frees her mom from </w:t>
-      </w:r>
-      <w:r>
-        <w:t xml:space="preserve">the </w:t>
-      </w:r>
-      <w:r>
-        <w:t xml:space="preserve">grip </w:t>
-      </w:r>
-      <w:r>
-        <w:t xml:space="preserve">of Morphine </w:t>
-      </w:r>
-      <w:r>
-        <w:t>only to have her die during the escape.</w:t>
+      <w:pPr>
+        <w:jc w:val="center"/>
+      </w:pPr>
+      <w:r>
+        <w:rPr>
+          <w:noProof/>
+        </w:rPr>
+        <w:drawing>
+          <wp:inline distT="0" distB="0" distL="0" distR="0" wp14:anchorId="235BE33C" wp14:editId="3595FDFA">
+            <wp:extent cx="2857500" cy="2457450"/>
+            <wp:effectExtent l="0" t="0" r="0" b="0"/>
+            <wp:docPr id="1461608903" name="Picture 2" descr="Badlands_devils_six_guns_Tesla_pose"/>
+            <wp:cNvGraphicFramePr>
+              <a:graphicFrameLocks xmlns:a="http://schemas.openxmlformats.org/drawingml/2006/main" noChangeAspect="1"/>
+            </wp:cNvGraphicFramePr>
+            <a:graphic xmlns:a="http://schemas.openxmlformats.org/drawingml/2006/main">
+              <a:graphicData uri="http://schemas.openxmlformats.org/drawingml/2006/picture">
+                <pic:pic xmlns:pic="http://schemas.openxmlformats.org/drawingml/2006/picture">
+                  <pic:nvPicPr>
+                    <pic:cNvPr id="0" name="Picture 3" descr="Badlands_devils_six_guns_Tesla_pose"/>
+                    <pic:cNvPicPr>
+                      <a:picLocks noChangeAspect="1" noChangeArrowheads="1"/>
+                    </pic:cNvPicPr>
+                  </pic:nvPicPr>
+                  <pic:blipFill>
+                    <a:blip r:embed="rId9">
+                      <a:extLst>
+                        <a:ext uri="{28A0092B-C50C-407E-A947-70E740481C1C}">
+                          <a14:useLocalDpi xmlns:a14="http://schemas.microsoft.com/office/drawing/2010/main" val="0"/>
+                        </a:ext>
+                      </a:extLst>
+                    </a:blip>
+                    <a:srcRect/>
+                    <a:stretch>
+                      <a:fillRect/>
+                    </a:stretch>
+                  </pic:blipFill>
+                  <pic:spPr bwMode="auto">
+                    <a:xfrm>
+                      <a:off x="0" y="0"/>
+                      <a:ext cx="2857500" cy="2457450"/>
+                    </a:xfrm>
+                    <a:prstGeom prst="rect">
+                      <a:avLst/>
+                    </a:prstGeom>
+                    <a:noFill/>
+                    <a:ln>
+                      <a:noFill/>
+                    </a:ln>
+                  </pic:spPr>
+                </pic:pic>
+              </a:graphicData>
+            </a:graphic>
+          </wp:inline>
+        </w:drawing>
       </w:r>
     </w:p>
     <w:p>
       <w:r>
-        <w:t>Death was Silent int</w:t>
-      </w:r>
-      <w:r>
-        <w:t>roduces us to Hoyt and Franklin.  Hoyt is a Texas Ranger with no tongue and Franklin is his dead but still shambling brother.</w:t>
-      </w:r>
-      <w:r>
-        <w:t xml:space="preserve"> As the story opens,</w:t>
-      </w:r>
-      <w:r>
-        <w:t xml:space="preserve"> Hoyt enters a dreary little town with Franklin</w:t>
-      </w:r>
-      <w:r>
-        <w:t xml:space="preserve"> slung over his saddle, </w:t>
-      </w:r>
-      <w:r>
-        <w:t>posing as his dead bounty.  Stopping in the local saloon, Hoyt orders a drink and matter-of-factly tells everyone there that he has come to kill them all.  It seems that the entire town has been replaced by plant people and Hoyt and Franklin clean up the mess.</w:t>
+        <w:t>When, after years of labor in America, Copernicus grows homesick, Tygian arranges that they both take a visit back to the old country.  Perhaps sensing that they are a</w:t>
+      </w:r>
+      <w:r>
+        <w:t>n</w:t>
+      </w:r>
+      <w:r>
+        <w:t xml:space="preserve"> unwanted distraction, Tygian arrang</w:t>
+      </w:r>
+      <w:r>
+        <w:t xml:space="preserve">es </w:t>
+      </w:r>
+      <w:r>
+        <w:t>for the Blackburne family to m</w:t>
+      </w:r>
+      <w:r>
+        <w:t>eet with a gruesome end</w:t>
+      </w:r>
+      <w:r>
+        <w:t xml:space="preserve"> and then promptly disappears</w:t>
+      </w:r>
+      <w:r>
+        <w:t xml:space="preserve">.  </w:t>
+      </w:r>
+      <w:r>
+        <w:t xml:space="preserve">Grief-stricken and vengeful, </w:t>
+      </w:r>
+      <w:r>
+        <w:t xml:space="preserve">Copernicus </w:t>
+      </w:r>
+      <w:r>
+        <w:t xml:space="preserve">perfects the improved pistol and </w:t>
+      </w:r>
+      <w:r>
+        <w:t>c</w:t>
+      </w:r>
+      <w:r>
+        <w:t xml:space="preserve">omes back </w:t>
+      </w:r>
+      <w:r>
+        <w:t xml:space="preserve">to the US with the Devil’s Six Gun.  </w:t>
       </w:r>
     </w:p>
     <w:p>
-      <w:r>
-        <w:t xml:space="preserve">In the final </w:t>
-      </w:r>
-      <w:r>
-        <w:t>O</w:t>
-      </w:r>
-      <w:r>
-        <w:t xml:space="preserve">ne </w:t>
-      </w:r>
-      <w:r>
-        <w:t>S</w:t>
-      </w:r>
-      <w:r>
-        <w:t xml:space="preserve">hot, </w:t>
-      </w:r>
-      <w:r>
-        <w:t xml:space="preserve">Black Water, </w:t>
-      </w:r>
-      <w:r>
-        <w:t>we follow the journey of a ruthless, back-stabbing schemer, one Harmon Rappaport, as he</w:t>
-      </w:r>
-      <w:r>
-        <w:t xml:space="preserve"> goes </w:t>
-      </w:r>
-      <w:r>
-        <w:t xml:space="preserve">from New York City to Shan Fran, California deep in the heart of the Maze.  His goal is to find the woman who tended him after he was injured in the Civil War.  The memory of his brief time with her has haunted him since.  Arriving in California, he hires a boat and a guide to take him through the Maze.  </w:t>
-      </w:r>
-      <w:r>
-        <w:t xml:space="preserve">Overcoming numerous dangers, Rappaport </w:t>
-      </w:r>
-      <w:r>
-        <w:t xml:space="preserve">eventually is reunited with her but not quite in the way he had hoped. </w:t>
+      <w:pPr>
+        <w:jc w:val="center"/>
+      </w:pPr>
+      <w:r>
+        <w:rPr>
+          <w:noProof/>
+        </w:rPr>
+        <w:lastRenderedPageBreak/>
+        <w:drawing>
+          <wp:inline distT="0" distB="0" distL="0" distR="0" wp14:anchorId="751B6924" wp14:editId="3C9F1DCA">
+            <wp:extent cx="2434015" cy="5778500"/>
+            <wp:effectExtent l="0" t="0" r="4445" b="0"/>
+            <wp:docPr id="1216708653" name="Picture 3" descr="Badlands_Devils_Six_Gun"/>
+            <wp:cNvGraphicFramePr>
+              <a:graphicFrameLocks xmlns:a="http://schemas.openxmlformats.org/drawingml/2006/main" noChangeAspect="1"/>
+            </wp:cNvGraphicFramePr>
+            <a:graphic xmlns:a="http://schemas.openxmlformats.org/drawingml/2006/main">
+              <a:graphicData uri="http://schemas.openxmlformats.org/drawingml/2006/picture">
+                <pic:pic xmlns:pic="http://schemas.openxmlformats.org/drawingml/2006/picture">
+                  <pic:nvPicPr>
+                    <pic:cNvPr id="0" name="Picture 5" descr="Badlands_Devils_Six_Gun"/>
+                    <pic:cNvPicPr>
+                      <a:picLocks noChangeAspect="1" noChangeArrowheads="1"/>
+                    </pic:cNvPicPr>
+                  </pic:nvPicPr>
+                  <pic:blipFill>
+                    <a:blip r:embed="rId10">
+                      <a:extLst>
+                        <a:ext uri="{28A0092B-C50C-407E-A947-70E740481C1C}">
+                          <a14:useLocalDpi xmlns:a14="http://schemas.microsoft.com/office/drawing/2010/main" val="0"/>
+                        </a:ext>
+                      </a:extLst>
+                    </a:blip>
+                    <a:srcRect/>
+                    <a:stretch>
+                      <a:fillRect/>
+                    </a:stretch>
+                  </pic:blipFill>
+                  <pic:spPr bwMode="auto">
+                    <a:xfrm>
+                      <a:off x="0" y="0"/>
+                      <a:ext cx="2439965" cy="5792626"/>
+                    </a:xfrm>
+                    <a:prstGeom prst="rect">
+                      <a:avLst/>
+                    </a:prstGeom>
+                    <a:noFill/>
+                    <a:ln>
+                      <a:noFill/>
+                    </a:ln>
+                  </pic:spPr>
+                </pic:pic>
+              </a:graphicData>
+            </a:graphic>
+          </wp:inline>
+        </w:drawing>
       </w:r>
     </w:p>
     <w:p>
       <w:r>
-        <w:t>T</w:t>
-      </w:r>
-      <w:r>
-        <w:t xml:space="preserve">he </w:t>
-      </w:r>
-      <w:r>
-        <w:t>Dime Sto</w:t>
-      </w:r>
-      <w:r>
-        <w:t>re Back-up stories</w:t>
-      </w:r>
-      <w:r>
-        <w:t xml:space="preserve"> paint a </w:t>
-      </w:r>
-      <w:r>
-        <w:t xml:space="preserve">tale </w:t>
-      </w:r>
-      <w:r>
-        <w:t>of a</w:t>
-      </w:r>
-      <w:r>
-        <w:t xml:space="preserve"> young and very fast-on-the-draw Billy the Kid as he visits revenge on the Werewolves that killed his family.  The narrative is cleverly written and, in the best traditions of the classic western, is equally about the protagonist’s cunning as it is about his skill.  My only complaint is that the tale suffers from being serialized over the four books and my advice is either to read them all at one go, ignoring the main </w:t>
-      </w:r>
-      <w:proofErr w:type="gramStart"/>
-      <w:r>
-        <w:t>story,  or</w:t>
-      </w:r>
-      <w:proofErr w:type="gramEnd"/>
-      <w:r>
-        <w:t xml:space="preserve"> purchase the collected set.  To do otherwise i</w:t>
-      </w:r>
-      <w:r>
-        <w:t>s to blunt the force of the story</w:t>
-      </w:r>
-      <w:r>
-        <w:t>.</w:t>
+        <w:t xml:space="preserve">He gets </w:t>
+      </w:r>
+      <w:r>
+        <w:t>his revenge</w:t>
+      </w:r>
+      <w:r>
+        <w:t xml:space="preserve"> by shooting S</w:t>
+      </w:r>
+      <w:r>
+        <w:t xml:space="preserve">. Tygian </w:t>
+      </w:r>
+      <w:r>
+        <w:t>point bla</w:t>
+      </w:r>
+      <w:r>
+        <w:t>n</w:t>
+      </w:r>
+      <w:r>
+        <w:t>k with Ghost Rock bullets</w:t>
+      </w:r>
+      <w:r>
+        <w:t xml:space="preserve"> that cause his mansion to blow-up in the process.</w:t>
+      </w:r>
+      <w:r>
+        <w:t xml:space="preserve">  Story close with an interesting surprise found amongst the rumble.</w:t>
+      </w:r>
+      <w:r>
+        <w:t xml:space="preserve">  </w:t>
       </w:r>
     </w:p>
     <w:p>
-      <w:proofErr w:type="gramStart"/>
-      <w:r>
-        <w:t>Finally</w:t>
-      </w:r>
-      <w:proofErr w:type="gramEnd"/>
-      <w:r>
-        <w:t xml:space="preserve"> I would like to add a </w:t>
-      </w:r>
-      <w:proofErr w:type="gramStart"/>
-      <w:r>
-        <w:t>couple</w:t>
-      </w:r>
-      <w:proofErr w:type="gramEnd"/>
+      <w:r>
+        <w:t xml:space="preserve">In the </w:t>
+      </w:r>
+      <w:r>
+        <w:rPr>
+          <w:b/>
+          <w:bCs/>
+        </w:rPr>
+        <w:t>Massacre at Red Wing</w:t>
+      </w:r>
+      <w:r>
+        <w:t xml:space="preserve">, a European girl in Native American grab </w:t>
+      </w:r>
+      <w:r>
+        <w:t>t</w:t>
+      </w:r>
+      <w:r>
+        <w:t>rack</w:t>
+      </w:r>
+      <w:r>
+        <w:t xml:space="preserve">s </w:t>
+      </w:r>
+      <w:r>
+        <w:t xml:space="preserve">a group of monsters as they move down along the banks of a river, killing every human as they go.  </w:t>
+      </w:r>
+    </w:p>
+    <w:p>
+      <w:pPr>
+        <w:jc w:val="center"/>
+      </w:pPr>
+      <w:r>
+        <w:rPr>
+          <w:noProof/>
+        </w:rPr>
+        <w:lastRenderedPageBreak/>
+        <w:drawing>
+          <wp:inline distT="0" distB="0" distL="0" distR="0" wp14:anchorId="7124E9F1" wp14:editId="12F337D3">
+            <wp:extent cx="2552700" cy="1561347"/>
+            <wp:effectExtent l="0" t="0" r="0" b="1270"/>
+            <wp:docPr id="1878715712" name="Picture 5" descr="Badlands_Girl_with_no_Name"/>
+            <wp:cNvGraphicFramePr>
+              <a:graphicFrameLocks xmlns:a="http://schemas.openxmlformats.org/drawingml/2006/main" noChangeAspect="1"/>
+            </wp:cNvGraphicFramePr>
+            <a:graphic xmlns:a="http://schemas.openxmlformats.org/drawingml/2006/main">
+              <a:graphicData uri="http://schemas.openxmlformats.org/drawingml/2006/picture">
+                <pic:pic xmlns:pic="http://schemas.openxmlformats.org/drawingml/2006/picture">
+                  <pic:nvPicPr>
+                    <pic:cNvPr id="0" name="Picture 12" descr="Badlands_Girl_with_no_Name"/>
+                    <pic:cNvPicPr>
+                      <a:picLocks noChangeAspect="1" noChangeArrowheads="1"/>
+                    </pic:cNvPicPr>
+                  </pic:nvPicPr>
+                  <pic:blipFill>
+                    <a:blip r:embed="rId11" cstate="print">
+                      <a:extLst>
+                        <a:ext uri="{28A0092B-C50C-407E-A947-70E740481C1C}">
+                          <a14:useLocalDpi xmlns:a14="http://schemas.microsoft.com/office/drawing/2010/main" val="0"/>
+                        </a:ext>
+                      </a:extLst>
+                    </a:blip>
+                    <a:srcRect/>
+                    <a:stretch>
+                      <a:fillRect/>
+                    </a:stretch>
+                  </pic:blipFill>
+                  <pic:spPr bwMode="auto">
+                    <a:xfrm>
+                      <a:off x="0" y="0"/>
+                      <a:ext cx="2557173" cy="1564083"/>
+                    </a:xfrm>
+                    <a:prstGeom prst="rect">
+                      <a:avLst/>
+                    </a:prstGeom>
+                    <a:noFill/>
+                    <a:ln>
+                      <a:noFill/>
+                    </a:ln>
+                  </pic:spPr>
+                </pic:pic>
+              </a:graphicData>
+            </a:graphic>
+          </wp:inline>
+        </w:drawing>
+      </w:r>
+    </w:p>
+    <w:p>
+      <w:r>
+        <w:t xml:space="preserve">She hopes to find a lead on the whereabouts of her ‘mix-breed’ mother, Mahala Two Suns and by using </w:t>
+      </w:r>
+      <w:r>
+        <w:t xml:space="preserve">some magic of her own, </w:t>
+      </w:r>
+      <w:r>
+        <w:t xml:space="preserve">she forces them to give up the </w:t>
+      </w:r>
+      <w:r>
+        <w:t xml:space="preserve">name of the </w:t>
+      </w:r>
+      <w:r>
+        <w:t xml:space="preserve">man who owns her mother.  </w:t>
+      </w:r>
+      <w:r>
+        <w:t>Th</w:t>
+      </w:r>
+      <w:r>
+        <w:t>is</w:t>
+      </w:r>
+      <w:r>
+        <w:t xml:space="preserve"> man, who goes by the name </w:t>
+      </w:r>
+      <w:r>
+        <w:t>Wizard Morphine</w:t>
+      </w:r>
+      <w:r>
+        <w:t xml:space="preserve">, </w:t>
+      </w:r>
+      <w:r>
+        <w:t xml:space="preserve">is </w:t>
+      </w:r>
+      <w:r>
+        <w:t>an enterprising and very sleazy pimp</w:t>
+      </w:r>
+      <w:r>
+        <w:t xml:space="preserve"> and is unwilling to part with Mahala.  Taking a more hands on approach, t</w:t>
+      </w:r>
+      <w:r>
+        <w:t xml:space="preserve">he </w:t>
+      </w:r>
+      <w:r>
+        <w:t>Women with No Name</w:t>
+      </w:r>
       <w:r>
         <w:t xml:space="preserve"> </w:t>
       </w:r>
       <w:r>
+        <w:t xml:space="preserve">frees her mom from </w:t>
+      </w:r>
+      <w:r>
+        <w:t xml:space="preserve">the </w:t>
+      </w:r>
+      <w:r>
+        <w:t xml:space="preserve">grip </w:t>
+      </w:r>
+      <w:r>
+        <w:t xml:space="preserve">of Morphine </w:t>
+      </w:r>
+      <w:r>
+        <w:t>only to have her die during the escape.</w:t>
+      </w:r>
+    </w:p>
+    <w:p>
+      <w:r>
+        <w:rPr>
+          <w:b/>
+          <w:bCs/>
+        </w:rPr>
+        <w:t>Death was Silent</w:t>
+      </w:r>
+      <w:r>
+        <w:t xml:space="preserve"> int</w:t>
+      </w:r>
+      <w:r>
+        <w:t>roduces us to Hoyt and Franklin.  Hoyt is a Texas Ranger with no tongue and Franklin is his dead but still shambling brother.</w:t>
+      </w:r>
+      <w:r>
+        <w:t xml:space="preserve"> As the story opens,</w:t>
+      </w:r>
+      <w:r>
+        <w:t xml:space="preserve"> Hoyt enters a dreary little town with Franklin</w:t>
+      </w:r>
+      <w:r>
+        <w:t xml:space="preserve"> slung over his saddle, </w:t>
+      </w:r>
+      <w:r>
+        <w:t xml:space="preserve">posing as his dead bounty.  Stopping in the local saloon, Hoyt orders a drink </w:t>
+      </w:r>
+    </w:p>
+    <w:p>
+      <w:pPr>
+        <w:jc w:val="center"/>
+      </w:pPr>
+      <w:r>
+        <w:rPr>
+          <w:noProof/>
+        </w:rPr>
+        <w:drawing>
+          <wp:inline distT="0" distB="0" distL="0" distR="0" wp14:anchorId="3F13635F" wp14:editId="6A9514EA">
+            <wp:extent cx="3784600" cy="2327772"/>
+            <wp:effectExtent l="0" t="0" r="6350" b="0"/>
+            <wp:docPr id="452174080" name="Picture 6" descr="Badlands_Ranger_Hoyt"/>
+            <wp:cNvGraphicFramePr>
+              <a:graphicFrameLocks xmlns:a="http://schemas.openxmlformats.org/drawingml/2006/main" noChangeAspect="1"/>
+            </wp:cNvGraphicFramePr>
+            <a:graphic xmlns:a="http://schemas.openxmlformats.org/drawingml/2006/main">
+              <a:graphicData uri="http://schemas.openxmlformats.org/drawingml/2006/picture">
+                <pic:pic xmlns:pic="http://schemas.openxmlformats.org/drawingml/2006/picture">
+                  <pic:nvPicPr>
+                    <pic:cNvPr id="0" name="Picture 14" descr="Badlands_Ranger_Hoyt"/>
+                    <pic:cNvPicPr>
+                      <a:picLocks noChangeAspect="1" noChangeArrowheads="1"/>
+                    </pic:cNvPicPr>
+                  </pic:nvPicPr>
+                  <pic:blipFill>
+                    <a:blip r:embed="rId12">
+                      <a:extLst>
+                        <a:ext uri="{28A0092B-C50C-407E-A947-70E740481C1C}">
+                          <a14:useLocalDpi xmlns:a14="http://schemas.microsoft.com/office/drawing/2010/main" val="0"/>
+                        </a:ext>
+                      </a:extLst>
+                    </a:blip>
+                    <a:srcRect/>
+                    <a:stretch>
+                      <a:fillRect/>
+                    </a:stretch>
+                  </pic:blipFill>
+                  <pic:spPr bwMode="auto">
+                    <a:xfrm>
+                      <a:off x="0" y="0"/>
+                      <a:ext cx="3787412" cy="2329501"/>
+                    </a:xfrm>
+                    <a:prstGeom prst="rect">
+                      <a:avLst/>
+                    </a:prstGeom>
+                    <a:noFill/>
+                    <a:ln>
+                      <a:noFill/>
+                    </a:ln>
+                  </pic:spPr>
+                </pic:pic>
+              </a:graphicData>
+            </a:graphic>
+          </wp:inline>
+        </w:drawing>
+      </w:r>
+    </w:p>
+    <w:p>
+      <w:r>
+        <w:t xml:space="preserve">and matter-of-factly tells everyone there that he has come to kill them all.  </w:t>
+      </w:r>
+    </w:p>
+    <w:p>
+      <w:pPr>
+        <w:jc w:val="center"/>
+      </w:pPr>
+      <w:r>
+        <w:rPr>
+          <w:noProof/>
+        </w:rPr>
+        <w:drawing>
+          <wp:inline distT="0" distB="0" distL="0" distR="0" wp14:anchorId="038EB40B" wp14:editId="430E3425">
+            <wp:extent cx="3733800" cy="1509476"/>
+            <wp:effectExtent l="0" t="0" r="0" b="0"/>
+            <wp:docPr id="892242938" name="Picture 7" descr="Badlands_Hoyts_Threat"/>
+            <wp:cNvGraphicFramePr>
+              <a:graphicFrameLocks xmlns:a="http://schemas.openxmlformats.org/drawingml/2006/main" noChangeAspect="1"/>
+            </wp:cNvGraphicFramePr>
+            <a:graphic xmlns:a="http://schemas.openxmlformats.org/drawingml/2006/main">
+              <a:graphicData uri="http://schemas.openxmlformats.org/drawingml/2006/picture">
+                <pic:pic xmlns:pic="http://schemas.openxmlformats.org/drawingml/2006/picture">
+                  <pic:nvPicPr>
+                    <pic:cNvPr id="0" name="Picture 16" descr="Badlands_Hoyts_Threat"/>
+                    <pic:cNvPicPr>
+                      <a:picLocks noChangeAspect="1" noChangeArrowheads="1"/>
+                    </pic:cNvPicPr>
+                  </pic:nvPicPr>
+                  <pic:blipFill>
+                    <a:blip r:embed="rId13">
+                      <a:extLst>
+                        <a:ext uri="{28A0092B-C50C-407E-A947-70E740481C1C}">
+                          <a14:useLocalDpi xmlns:a14="http://schemas.microsoft.com/office/drawing/2010/main" val="0"/>
+                        </a:ext>
+                      </a:extLst>
+                    </a:blip>
+                    <a:srcRect/>
+                    <a:stretch>
+                      <a:fillRect/>
+                    </a:stretch>
+                  </pic:blipFill>
+                  <pic:spPr bwMode="auto">
+                    <a:xfrm>
+                      <a:off x="0" y="0"/>
+                      <a:ext cx="3740808" cy="1512309"/>
+                    </a:xfrm>
+                    <a:prstGeom prst="rect">
+                      <a:avLst/>
+                    </a:prstGeom>
+                    <a:noFill/>
+                    <a:ln>
+                      <a:noFill/>
+                    </a:ln>
+                  </pic:spPr>
+                </pic:pic>
+              </a:graphicData>
+            </a:graphic>
+          </wp:inline>
+        </w:drawing>
+      </w:r>
+    </w:p>
+    <w:p>
+      <w:r>
+        <w:lastRenderedPageBreak/>
+        <w:t>It seems that the entire town has been replaced by plant people and Hoyt and Franklin clean up the mess.</w:t>
+      </w:r>
+    </w:p>
+    <w:p>
+      <w:r>
+        <w:t xml:space="preserve">In the final </w:t>
+      </w:r>
+      <w:r>
+        <w:t>O</w:t>
+      </w:r>
+      <w:r>
+        <w:t xml:space="preserve">ne </w:t>
+      </w:r>
+      <w:r>
+        <w:t>S</w:t>
+      </w:r>
+      <w:r>
+        <w:t xml:space="preserve">hot, </w:t>
+      </w:r>
+      <w:r>
+        <w:rPr>
+          <w:b/>
+          <w:bCs/>
+        </w:rPr>
+        <w:t>Black Water</w:t>
+      </w:r>
+      <w:r>
+        <w:t xml:space="preserve">, </w:t>
+      </w:r>
+      <w:r>
+        <w:t>we follow the journey of a ruthless, back-stabbing schemer, one Harmon Rappaport, as he</w:t>
+      </w:r>
+      <w:r>
+        <w:t xml:space="preserve"> goes </w:t>
+      </w:r>
+      <w:r>
+        <w:t xml:space="preserve">from New York City to Shan Fran, California deep in the heart of the Maze.  His goal is to find the woman who tended him after he was injured in the Civil War.  The memory of his brief time with her has haunted him since.  Arriving in California, he hires a boat and a guide to take him through the Maze.  </w:t>
+      </w:r>
+      <w:r>
+        <w:t xml:space="preserve">Overcoming numerous dangers, Rappaport </w:t>
+      </w:r>
+      <w:r>
+        <w:t xml:space="preserve">eventually is reunited with her but not quite in the way he had hoped. </w:t>
+      </w:r>
+    </w:p>
+    <w:p>
+      <w:pPr>
+        <w:jc w:val="center"/>
+      </w:pPr>
+      <w:r>
+        <w:rPr>
+          <w:noProof/>
+        </w:rPr>
+        <w:drawing>
+          <wp:inline distT="0" distB="0" distL="0" distR="0" wp14:anchorId="487F314A" wp14:editId="0E2C6E9F">
+            <wp:extent cx="2683236" cy="6197600"/>
+            <wp:effectExtent l="0" t="0" r="3175" b="0"/>
+            <wp:docPr id="1030108867" name="Picture 8" descr="Badlands_Dark_Water_Girl"/>
+            <wp:cNvGraphicFramePr>
+              <a:graphicFrameLocks xmlns:a="http://schemas.openxmlformats.org/drawingml/2006/main" noChangeAspect="1"/>
+            </wp:cNvGraphicFramePr>
+            <a:graphic xmlns:a="http://schemas.openxmlformats.org/drawingml/2006/main">
+              <a:graphicData uri="http://schemas.openxmlformats.org/drawingml/2006/picture">
+                <pic:pic xmlns:pic="http://schemas.openxmlformats.org/drawingml/2006/picture">
+                  <pic:nvPicPr>
+                    <pic:cNvPr id="0" name="Picture 18" descr="Badlands_Dark_Water_Girl"/>
+                    <pic:cNvPicPr>
+                      <a:picLocks noChangeAspect="1" noChangeArrowheads="1"/>
+                    </pic:cNvPicPr>
+                  </pic:nvPicPr>
+                  <pic:blipFill>
+                    <a:blip r:embed="rId14">
+                      <a:extLst>
+                        <a:ext uri="{28A0092B-C50C-407E-A947-70E740481C1C}">
+                          <a14:useLocalDpi xmlns:a14="http://schemas.microsoft.com/office/drawing/2010/main" val="0"/>
+                        </a:ext>
+                      </a:extLst>
+                    </a:blip>
+                    <a:srcRect/>
+                    <a:stretch>
+                      <a:fillRect/>
+                    </a:stretch>
+                  </pic:blipFill>
+                  <pic:spPr bwMode="auto">
+                    <a:xfrm>
+                      <a:off x="0" y="0"/>
+                      <a:ext cx="2689388" cy="6211809"/>
+                    </a:xfrm>
+                    <a:prstGeom prst="rect">
+                      <a:avLst/>
+                    </a:prstGeom>
+                    <a:noFill/>
+                    <a:ln>
+                      <a:noFill/>
+                    </a:ln>
+                  </pic:spPr>
+                </pic:pic>
+              </a:graphicData>
+            </a:graphic>
+          </wp:inline>
+        </w:drawing>
+      </w:r>
+    </w:p>
+    <w:p>
+      <w:r>
+        <w:lastRenderedPageBreak/>
+        <w:t>T</w:t>
+      </w:r>
+      <w:r>
+        <w:t xml:space="preserve">he </w:t>
+      </w:r>
+      <w:r>
+        <w:rPr>
+          <w:b/>
+          <w:bCs/>
+        </w:rPr>
+        <w:t>Dime Sto</w:t>
+      </w:r>
+      <w:r>
+        <w:rPr>
+          <w:b/>
+          <w:bCs/>
+        </w:rPr>
+        <w:t>re Back-up</w:t>
+      </w:r>
+      <w:r>
+        <w:t xml:space="preserve"> stories</w:t>
+      </w:r>
+      <w:r>
+        <w:t xml:space="preserve"> paint a </w:t>
+      </w:r>
+      <w:r>
+        <w:t xml:space="preserve">tale </w:t>
+      </w:r>
+      <w:r>
+        <w:t>of a</w:t>
+      </w:r>
+      <w:r>
+        <w:t xml:space="preserve"> young and very fast-on-the-draw Billy the Kid as he visits revenge on the Werewolves that killed his family.  </w:t>
+      </w:r>
+    </w:p>
+    <w:p>
+      <w:pPr>
+        <w:jc w:val="center"/>
+      </w:pPr>
+      <w:r>
+        <w:rPr>
+          <w:noProof/>
+        </w:rPr>
+        <w:drawing>
+          <wp:inline distT="0" distB="0" distL="0" distR="0" wp14:anchorId="4EF4C615" wp14:editId="7BBAF27E">
+            <wp:extent cx="3395347" cy="3092450"/>
+            <wp:effectExtent l="0" t="0" r="0" b="0"/>
+            <wp:docPr id="119428890" name="Picture 9" descr="Badlands_Billy_Bar_Fight"/>
+            <wp:cNvGraphicFramePr>
+              <a:graphicFrameLocks xmlns:a="http://schemas.openxmlformats.org/drawingml/2006/main" noChangeAspect="1"/>
+            </wp:cNvGraphicFramePr>
+            <a:graphic xmlns:a="http://schemas.openxmlformats.org/drawingml/2006/main">
+              <a:graphicData uri="http://schemas.openxmlformats.org/drawingml/2006/picture">
+                <pic:pic xmlns:pic="http://schemas.openxmlformats.org/drawingml/2006/picture">
+                  <pic:nvPicPr>
+                    <pic:cNvPr id="0" name="Picture 20" descr="Badlands_Billy_Bar_Fight"/>
+                    <pic:cNvPicPr>
+                      <a:picLocks noChangeAspect="1" noChangeArrowheads="1"/>
+                    </pic:cNvPicPr>
+                  </pic:nvPicPr>
+                  <pic:blipFill>
+                    <a:blip r:embed="rId15">
+                      <a:extLst>
+                        <a:ext uri="{28A0092B-C50C-407E-A947-70E740481C1C}">
+                          <a14:useLocalDpi xmlns:a14="http://schemas.microsoft.com/office/drawing/2010/main" val="0"/>
+                        </a:ext>
+                      </a:extLst>
+                    </a:blip>
+                    <a:srcRect/>
+                    <a:stretch>
+                      <a:fillRect/>
+                    </a:stretch>
+                  </pic:blipFill>
+                  <pic:spPr bwMode="auto">
+                    <a:xfrm>
+                      <a:off x="0" y="0"/>
+                      <a:ext cx="3400136" cy="3096812"/>
+                    </a:xfrm>
+                    <a:prstGeom prst="rect">
+                      <a:avLst/>
+                    </a:prstGeom>
+                    <a:noFill/>
+                    <a:ln>
+                      <a:noFill/>
+                    </a:ln>
+                  </pic:spPr>
+                </pic:pic>
+              </a:graphicData>
+            </a:graphic>
+          </wp:inline>
+        </w:drawing>
+      </w:r>
+    </w:p>
+    <w:p>
+      <w:r>
+        <w:t>The narrative is cleverly written and, in the best traditions of the classic western, is equally about the protagonist’s cunning as it is about his skill.  My only complaint is that the tale suffers from being serialized over the four books and my advice is either to read them all at one go, ignoring the main story,  or purchase the collected set.  To do otherwise i</w:t>
+      </w:r>
+      <w:r>
+        <w:t>s to blunt the force of the story</w:t>
+      </w:r>
+      <w:r>
+        <w:t>.</w:t>
+      </w:r>
+    </w:p>
+    <w:p>
+      <w:r>
+        <w:t xml:space="preserve">Finally I would like to add a </w:t>
+      </w:r>
+      <w:r>
+        <w:t xml:space="preserve">couple </w:t>
+      </w:r>
+      <w:r>
         <w:t>note</w:t>
       </w:r>
       <w:r>
@@ -662,15 +1080,7 @@
         <w:t xml:space="preserve"> about the graphic novel Raven.  </w:t>
       </w:r>
       <w:r>
-        <w:t xml:space="preserve">The first is on </w:t>
-      </w:r>
-      <w:proofErr w:type="gramStart"/>
-      <w:r>
-        <w:t>it</w:t>
-      </w:r>
-      <w:proofErr w:type="gramEnd"/>
-      <w:r>
-        <w:t xml:space="preserve"> availability.  </w:t>
+        <w:t xml:space="preserve">The first is on it availability.  </w:t>
       </w:r>
       <w:r>
         <w:t>I purchased my copy of the 5 collected issue</w:t>
@@ -690,35 +1100,19 @@
       <w:r>
         <w:t xml:space="preserve">he </w:t>
       </w:r>
-      <w:hyperlink r:id="rId8" w:history="1">
+      <w:hyperlink r:id="rId16" w:history="1">
         <w:r>
           <w:rPr>
             <w:rStyle w:val="Hyperlink"/>
           </w:rPr>
-          <w:t xml:space="preserve">remains of the </w:t>
+          <w:t>remains of the kickstarter</w:t>
         </w:r>
-        <w:proofErr w:type="spellStart"/>
-        <w:r>
-          <w:rPr>
-            <w:rStyle w:val="Hyperlink"/>
-          </w:rPr>
-          <w:t>kickstarter</w:t>
-        </w:r>
-        <w:proofErr w:type="spellEnd"/>
       </w:hyperlink>
       <w:r>
         <w:t xml:space="preserve"> is still up</w:t>
       </w:r>
       <w:r>
-        <w:t xml:space="preserve"> but of course if closed over a year ago.   The second is on the content.  By its very nature, this story is far more political and larger in scope than the others and for that reason I think it lacks the charm of </w:t>
-      </w:r>
-      <w:proofErr w:type="gramStart"/>
-      <w:r>
-        <w:t>the One</w:t>
-      </w:r>
-      <w:proofErr w:type="gramEnd"/>
-      <w:r>
-        <w:t xml:space="preserve"> Shots.  It supplies the backstory that leads to the shaman Raven unleashing hell on Earth in the form of the Reckoners, the supernatural force behind all the weirdness. </w:t>
+        <w:t xml:space="preserve"> but of course if closed over a year ago.   The second is on the content.  By its very nature, this story is far more political and larger in scope than the others and for that reason I think it lacks the charm of the One Shots.  It supplies the backstory that leads to the shaman Raven unleashing hell on Earth in the form of the Reckoners, the supernatural force behind all the weirdness. </w:t>
       </w:r>
     </w:p>
     <w:p>
@@ -728,7 +1122,6 @@
       <w:r>
         <w:t xml:space="preserve">, </w:t>
       </w:r>
-      <w:proofErr w:type="gramStart"/>
       <w:r>
         <w:t>I’ll</w:t>
       </w:r>
@@ -736,22 +1129,10 @@
         <w:t xml:space="preserve">  </w:t>
       </w:r>
       <w:r>
-        <w:t>finish</w:t>
-      </w:r>
-      <w:proofErr w:type="gramEnd"/>
-      <w:r>
-        <w:t xml:space="preserve"> with the third installment on </w:t>
-      </w:r>
-      <w:r>
-        <w:t xml:space="preserve">Wild, Weird West by covering East of West, an </w:t>
-      </w:r>
-      <w:proofErr w:type="gramStart"/>
-      <w:r>
-        <w:t>ongoing  effort</w:t>
-      </w:r>
-      <w:proofErr w:type="gramEnd"/>
-      <w:r>
-        <w:t xml:space="preserve"> from Image comics that uses the western/horror theme mixed with sci-fi and a touch of the Book of Revelation.</w:t>
+        <w:t xml:space="preserve">finish with the third installment on </w:t>
+      </w:r>
+      <w:r>
+        <w:t>Wild, Weird West by covering East of West, an ongoing  effort from Image comics that uses the western/horror theme mixed with sci-fi and a touch of the Book of Revelation.</w:t>
       </w:r>
     </w:p>
     <w:sectPr>

</xml_diff>